<commit_message>
manuscript: prepare final submission documents
</commit_message>
<xml_diff>
--- a/paper/submission/03/FINAL/Cook_Supplemental-Figures.docx
+++ b/paper/submission/03/FINAL/Cook_Supplemental-Figures.docx
@@ -14,8 +14,8 @@
           <w:noProof/>
         </w:rPr>
         <w:drawing>
-          <wp:inline distT="0" distB="0" distL="0" distR="0" wp14:anchorId="505279BD" wp14:editId="5D4DC429">
-            <wp:extent cx="5943597" cy="6106755"/>
+          <wp:inline distT="0" distB="0" distL="0" distR="0" wp14:anchorId="505279BD" wp14:editId="5347040E">
+            <wp:extent cx="5943597" cy="6106754"/>
             <wp:effectExtent l="0" t="0" r="635" b="2540"/>
             <wp:docPr id="6" name="Picture"/>
             <wp:cNvGraphicFramePr>
@@ -31,13 +31,7 @@
                     </pic:cNvPicPr>
                   </pic:nvPicPr>
                   <pic:blipFill>
-                    <a:blip r:embed="rId8">
-                      <a:extLst>
-                        <a:ext uri="{28A0092B-C50C-407E-A947-70E740481C1C}">
-                          <a14:useLocalDpi xmlns:a14="http://schemas.microsoft.com/office/drawing/2010/main" val="0"/>
-                        </a:ext>
-                      </a:extLst>
-                    </a:blip>
+                    <a:blip r:embed="rId8"/>
                     <a:stretch>
                       <a:fillRect/>
                     </a:stretch>
@@ -45,7 +39,7 @@
                   <pic:spPr bwMode="auto">
                     <a:xfrm>
                       <a:off x="0" y="0"/>
-                      <a:ext cx="5943597" cy="6106755"/>
+                      <a:ext cx="5943597" cy="6106754"/>
                     </a:xfrm>
                     <a:prstGeom prst="rect">
                       <a:avLst/>
@@ -114,11 +108,6 @@
       <w:r>
         <w:t xml:space="preserve">. </w:t>
       </w:r>
-      <w:del w:id="1" w:author="Author">
-        <w:r>
-          <w:delText xml:space="preserve"> </w:delText>
-        </w:r>
-      </w:del>
       <w:r>
         <w:t xml:space="preserve">The distributions of the fraction of total mutational signature composition </w:t>
       </w:r>
@@ -137,9 +126,39 @@
       <w:r>
         <w:t>The average levels of clock (signatures 1 and 5) and non-clock (all other signatures) in the tumor samples.</w:t>
       </w:r>
-      <w:bookmarkStart w:id="2" w:name="sfig:obs-vs-pred-supp"/>
+      <w:bookmarkStart w:id="1" w:name="sfig:obs-vs-pred-supp"/>
       <w:r>
         <w:t xml:space="preserve"> </w:t>
+      </w:r>
+      <w:r>
+        <w:t>For the box plots, the box demarcations represent the 25</w:t>
+      </w:r>
+      <w:r>
+        <w:rPr>
+          <w:vertAlign w:val="superscript"/>
+        </w:rPr>
+        <w:t>th</w:t>
+      </w:r>
+      <w:r>
+        <w:t>, 50</w:t>
+      </w:r>
+      <w:r>
+        <w:rPr>
+          <w:vertAlign w:val="superscript"/>
+        </w:rPr>
+        <w:t>th</w:t>
+      </w:r>
+      <w:r>
+        <w:t>, and 75</w:t>
+      </w:r>
+      <w:r>
+        <w:rPr>
+          <w:vertAlign w:val="superscript"/>
+        </w:rPr>
+        <w:t>th</w:t>
+      </w:r>
+      <w:r>
+        <w:t xml:space="preserve"> percentiles, and the whiskers extend from the box to the largest and smallest data points at most 1.5 times the inter-quartile range away from the median.</w:t>
       </w:r>
       <w:r>
         <w:br w:type="page"/>
@@ -155,8 +174,8 @@
         </w:rPr>
         <w:lastRenderedPageBreak/>
         <w:drawing>
-          <wp:inline distT="0" distB="0" distL="0" distR="0" wp14:anchorId="74265D1E" wp14:editId="46B89E95">
-            <wp:extent cx="5335910" cy="6675118"/>
+          <wp:inline distT="0" distB="0" distL="0" distR="0" wp14:anchorId="74265D1E" wp14:editId="5CB02B08">
+            <wp:extent cx="5335909" cy="6675118"/>
             <wp:effectExtent l="0" t="0" r="0" b="5715"/>
             <wp:docPr id="14" name="Picture"/>
             <wp:cNvGraphicFramePr>
@@ -172,13 +191,7 @@
                     </pic:cNvPicPr>
                   </pic:nvPicPr>
                   <pic:blipFill>
-                    <a:blip r:embed="rId9">
-                      <a:extLst>
-                        <a:ext uri="{28A0092B-C50C-407E-A947-70E740481C1C}">
-                          <a14:useLocalDpi xmlns:a14="http://schemas.microsoft.com/office/drawing/2010/main" val="0"/>
-                        </a:ext>
-                      </a:extLst>
-                    </a:blip>
+                    <a:blip r:embed="rId9"/>
                     <a:stretch>
                       <a:fillRect/>
                     </a:stretch>
@@ -186,7 +199,7 @@
                   <pic:spPr bwMode="auto">
                     <a:xfrm>
                       <a:off x="0" y="0"/>
-                      <a:ext cx="5335910" cy="6675118"/>
+                      <a:ext cx="5335909" cy="6675118"/>
                     </a:xfrm>
                     <a:prstGeom prst="rect">
                       <a:avLst/>
@@ -247,11 +260,6 @@
         </w:rPr>
         <w:t xml:space="preserve"> </w:t>
       </w:r>
-      <w:del w:id="3" w:author="Author">
-        <w:r>
-          <w:delText xml:space="preserve"> </w:delText>
-        </w:r>
-      </w:del>
       <w:r>
         <w:t>The composition of select mutational signatures in (</w:t>
       </w:r>
@@ -330,72 +338,53 @@
         <w:t>(Wilcoxon rank-sum test;</w:t>
       </w:r>
       <w:r>
+        <w:t xml:space="preserve"> p-values were adjusted using the </w:t>
+      </w:r>
+      <w:r>
+        <w:t>Bonferroni</w:t>
+      </w:r>
+      <w:r>
+        <w:t xml:space="preserve"> method).</w:t>
+      </w:r>
+      <w:r>
         <w:t xml:space="preserve"> </w:t>
       </w:r>
-      <w:del w:id="4" w:author="Author">
-        <w:r>
-          <w:delText>*: p</w:delText>
-        </w:r>
-        <w:r>
-          <w:delText xml:space="preserve"> </w:delText>
-        </w:r>
-        <w:r>
-          <w:delText>&lt;</w:delText>
-        </w:r>
-        <w:r>
-          <w:delText xml:space="preserve"> </w:delText>
-        </w:r>
-        <w:r>
-          <w:delText>0.05, **: p</w:delText>
-        </w:r>
-        <w:r>
-          <w:delText xml:space="preserve"> </w:delText>
-        </w:r>
-        <w:r>
-          <w:delText>&lt;</w:delText>
-        </w:r>
-        <w:r>
-          <w:delText xml:space="preserve"> </w:delText>
-        </w:r>
-        <w:r>
-          <w:delText>0.01, ***: p</w:delText>
-        </w:r>
-        <w:r>
-          <w:delText xml:space="preserve"> </w:delText>
-        </w:r>
-        <w:r>
-          <w:delText>&lt;</w:delText>
-        </w:r>
-        <w:r>
-          <w:delText xml:space="preserve"> </w:delText>
-        </w:r>
-        <w:r>
-          <w:delText xml:space="preserve">0.001; </w:delText>
-        </w:r>
-      </w:del>
-      <w:r>
-        <w:t xml:space="preserve">p-values were adjusted using the </w:t>
-      </w:r>
-      <w:r>
-        <w:t>Bonferroni</w:t>
-      </w:r>
-      <w:r>
-        <w:t xml:space="preserve"> method).</w:t>
+      <w:r>
+        <w:t>Any mutational signature with at least one statistically significant difference is presented, except for mutational signatures with consistently very low levels in the cancer.</w:t>
       </w:r>
       <w:r>
         <w:t xml:space="preserve"> </w:t>
       </w:r>
       <w:r>
-        <w:t>Any mutational signature with at least one statistically significant difference is presented, except for mutational signatures with consistently very low levels in the cancer.</w:t>
-      </w:r>
-      <w:del w:id="5" w:author="Author">
-        <w:r>
-          <w:rPr>
-            <w:b/>
-          </w:rPr>
-          <w:br w:type="page"/>
-        </w:r>
-      </w:del>
+        <w:t>For the box plots, the box demarcations represent the 25</w:t>
+      </w:r>
+      <w:r>
+        <w:rPr>
+          <w:vertAlign w:val="superscript"/>
+        </w:rPr>
+        <w:t>th</w:t>
+      </w:r>
+      <w:r>
+        <w:t>, 50</w:t>
+      </w:r>
+      <w:r>
+        <w:rPr>
+          <w:vertAlign w:val="superscript"/>
+        </w:rPr>
+        <w:t>th</w:t>
+      </w:r>
+      <w:r>
+        <w:t>, and 75</w:t>
+      </w:r>
+      <w:r>
+        <w:rPr>
+          <w:vertAlign w:val="superscript"/>
+        </w:rPr>
+        <w:t>th</w:t>
+      </w:r>
+      <w:r>
+        <w:t xml:space="preserve"> percentiles, and the whiskers extend from the box to the largest and smallest data points at most 1.5 times the inter-quartile range away from the median.</w:t>
+      </w:r>
     </w:p>
     <w:p>
       <w:pPr>
@@ -407,8 +396,8 @@
         </w:rPr>
         <w:lastRenderedPageBreak/>
         <w:drawing>
-          <wp:inline distT="0" distB="0" distL="0" distR="0" wp14:anchorId="448CEB64" wp14:editId="7B2389B7">
-            <wp:extent cx="5262816" cy="6583679"/>
+          <wp:inline distT="0" distB="0" distL="0" distR="0" wp14:anchorId="448CEB64" wp14:editId="70D471B2">
+            <wp:extent cx="5262815" cy="6583679"/>
             <wp:effectExtent l="0" t="0" r="0" b="0"/>
             <wp:docPr id="16" name="Picture"/>
             <wp:cNvGraphicFramePr>
@@ -424,13 +413,7 @@
                     </pic:cNvPicPr>
                   </pic:nvPicPr>
                   <pic:blipFill>
-                    <a:blip r:embed="rId10">
-                      <a:extLst>
-                        <a:ext uri="{28A0092B-C50C-407E-A947-70E740481C1C}">
-                          <a14:useLocalDpi xmlns:a14="http://schemas.microsoft.com/office/drawing/2010/main" val="0"/>
-                        </a:ext>
-                      </a:extLst>
-                    </a:blip>
+                    <a:blip r:embed="rId10"/>
                     <a:stretch>
                       <a:fillRect/>
                     </a:stretch>
@@ -438,7 +421,7 @@
                   <pic:spPr bwMode="auto">
                     <a:xfrm>
                       <a:off x="0" y="0"/>
-                      <a:ext cx="5262816" cy="6583679"/>
+                      <a:ext cx="5262815" cy="6583679"/>
                     </a:xfrm>
                     <a:prstGeom prst="rect">
                       <a:avLst/>
@@ -577,51 +560,7 @@
         <w:t xml:space="preserve"> alleles</w:t>
       </w:r>
       <w:r>
-        <w:t xml:space="preserve"> (Wilcoxon rank-sum test;</w:t>
-      </w:r>
-      <w:del w:id="6" w:author="Author">
-        <w:r>
-          <w:delText xml:space="preserve"> *: p</w:delText>
-        </w:r>
-        <w:r>
-          <w:delText xml:space="preserve"> </w:delText>
-        </w:r>
-        <w:r>
-          <w:delText>&lt;</w:delText>
-        </w:r>
-        <w:r>
-          <w:delText xml:space="preserve"> </w:delText>
-        </w:r>
-        <w:r>
-          <w:delText>0.05, **: p</w:delText>
-        </w:r>
-        <w:r>
-          <w:delText xml:space="preserve"> </w:delText>
-        </w:r>
-        <w:r>
-          <w:delText>&lt;</w:delText>
-        </w:r>
-        <w:r>
-          <w:delText xml:space="preserve"> </w:delText>
-        </w:r>
-        <w:r>
-          <w:delText>0.01, ***: p</w:delText>
-        </w:r>
-        <w:r>
-          <w:delText xml:space="preserve"> </w:delText>
-        </w:r>
-        <w:r>
-          <w:delText>&lt;</w:delText>
-        </w:r>
-        <w:r>
-          <w:delText xml:space="preserve"> </w:delText>
-        </w:r>
-        <w:r>
-          <w:delText>0.001;</w:delText>
-        </w:r>
-      </w:del>
-      <w:r>
-        <w:t xml:space="preserve"> p-values were adjusted using the </w:t>
+        <w:t xml:space="preserve"> (Wilcoxon rank-sum test; p-values were adjusted using the </w:t>
       </w:r>
       <w:r>
         <w:t xml:space="preserve">Bonferroni </w:t>
@@ -645,11 +584,39 @@
       <w:r>
         <w:t xml:space="preserve"> </w:t>
       </w:r>
-      <w:del w:id="7" w:author="Author">
-        <w:r>
-          <w:br w:type="page"/>
-        </w:r>
-      </w:del>
+      <w:r>
+        <w:t>For the box plots, the box demarcations represent the 25</w:t>
+      </w:r>
+      <w:r>
+        <w:rPr>
+          <w:vertAlign w:val="superscript"/>
+        </w:rPr>
+        <w:t>th</w:t>
+      </w:r>
+      <w:r>
+        <w:t>, 50</w:t>
+      </w:r>
+      <w:r>
+        <w:rPr>
+          <w:vertAlign w:val="superscript"/>
+        </w:rPr>
+        <w:t>th</w:t>
+      </w:r>
+      <w:r>
+        <w:t>, and 75</w:t>
+      </w:r>
+      <w:r>
+        <w:rPr>
+          <w:vertAlign w:val="superscript"/>
+        </w:rPr>
+        <w:t>th</w:t>
+      </w:r>
+      <w:r>
+        <w:t xml:space="preserve"> percentiles, and the whiskers extend from the box to the largest and smallest data points at most 1.5 times the inter-quartile range away from the median.</w:t>
+      </w:r>
+      <w:r>
+        <w:t xml:space="preserve"> </w:t>
+      </w:r>
     </w:p>
     <w:p>
       <w:pPr>
@@ -663,8 +630,8 @@
         </w:rPr>
         <w:lastRenderedPageBreak/>
         <w:drawing>
-          <wp:inline distT="0" distB="0" distL="0" distR="0" wp14:anchorId="5000C530" wp14:editId="1689C693">
-            <wp:extent cx="5943598" cy="5454125"/>
+          <wp:inline distT="0" distB="0" distL="0" distR="0" wp14:anchorId="5000C530" wp14:editId="3AB514F8">
+            <wp:extent cx="5943597" cy="5454125"/>
             <wp:effectExtent l="0" t="0" r="635" b="0"/>
             <wp:docPr id="7" name="Picture"/>
             <wp:cNvGraphicFramePr>
@@ -680,13 +647,7 @@
                     </pic:cNvPicPr>
                   </pic:nvPicPr>
                   <pic:blipFill>
-                    <a:blip r:embed="rId11">
-                      <a:extLst>
-                        <a:ext uri="{28A0092B-C50C-407E-A947-70E740481C1C}">
-                          <a14:useLocalDpi xmlns:a14="http://schemas.microsoft.com/office/drawing/2010/main" val="0"/>
-                        </a:ext>
-                      </a:extLst>
-                    </a:blip>
+                    <a:blip r:embed="rId11"/>
                     <a:stretch>
                       <a:fillRect/>
                     </a:stretch>
@@ -694,7 +655,7 @@
                   <pic:spPr bwMode="auto">
                     <a:xfrm>
                       <a:off x="0" y="0"/>
-                      <a:ext cx="5943598" cy="5454125"/>
+                      <a:ext cx="5943597" cy="5454125"/>
                     </a:xfrm>
                     <a:prstGeom prst="rect">
                       <a:avLst/>
@@ -712,7 +673,7 @@
           </wp:inline>
         </w:drawing>
       </w:r>
-      <w:bookmarkEnd w:id="2"/>
+      <w:bookmarkEnd w:id="1"/>
     </w:p>
     <w:p>
       <w:pPr>
@@ -789,47 +750,22 @@
       <w:r>
         <w:t xml:space="preserve"> alleles included in the calculation were found mutated frequently in at least one of the four cancer types. </w:t>
       </w:r>
-      <w:del w:id="8" w:author="Author">
-        <w:r>
-          <w:delText>▲</w:delText>
-        </w:r>
-      </w:del>
       <w:r>
         <w:t xml:space="preserve"> </w:t>
       </w:r>
-      <w:ins w:id="9" w:author="Author">
-        <w:r>
-          <w:t xml:space="preserve">Triangles </w:t>
-        </w:r>
-      </w:ins>
-      <w:r>
-        <w:t>indicate</w:t>
-      </w:r>
-      <w:del w:id="10" w:author="Author">
-        <w:r>
-          <w:delText>s</w:delText>
-        </w:r>
-      </w:del>
-      <w:r>
-        <w:t xml:space="preserve"> rejection of the null hypothesis that the observed and predicted frequencies are the same (</w:t>
-      </w:r>
-      <w:del w:id="11" w:author="Author">
-        <w:r>
-          <w:delText>Chi</w:delText>
-        </w:r>
-      </w:del>
-      <w:ins w:id="12" w:author="Author">
-        <w:r>
-          <w:rPr>
-            <w:i/>
-            <w:iCs/>
-            <w:rPrChange w:id="13" w:author="Author">
-              <w:rPr/>
-            </w:rPrChange>
-          </w:rPr>
-          <w:t>χ</w:t>
-        </w:r>
-      </w:ins>
+      <w:r>
+        <w:t xml:space="preserve">Triangles </w:t>
+      </w:r>
+      <w:r>
+        <w:t>indicate rejection of the null hypothesis that the observed and predicted frequencies are the same (</w:t>
+      </w:r>
+      <w:r>
+        <w:rPr>
+          <w:i/>
+          <w:iCs/>
+        </w:rPr>
+        <w:t>χ</w:t>
+      </w:r>
       <w:r>
         <w:t xml:space="preserve">-squared test, </w:t>
       </w:r>
@@ -845,47 +781,19 @@
       <w:r>
         <w:t xml:space="preserve"> &lt; 0.05). </w:t>
       </w:r>
-      <w:del w:id="14" w:author="Author">
-        <w:r>
-          <w:delText>●</w:delText>
-        </w:r>
-        <w:r>
-          <w:delText xml:space="preserve"> </w:delText>
-        </w:r>
-      </w:del>
-      <w:ins w:id="15" w:author="Author">
-        <w:r>
-          <w:t xml:space="preserve">Circles </w:t>
-        </w:r>
-      </w:ins>
-      <w:r>
-        <w:t>indicate</w:t>
-      </w:r>
-      <w:del w:id="16" w:author="Author">
-        <w:r>
-          <w:delText>s</w:delText>
-        </w:r>
-      </w:del>
-      <w:r>
-        <w:t xml:space="preserve"> the failure to reject the null hypothesis (</w:t>
-      </w:r>
-      <w:del w:id="17" w:author="Author">
-        <w:r>
-          <w:delText>Chi</w:delText>
-        </w:r>
-      </w:del>
-      <w:ins w:id="18" w:author="Author">
-        <w:r>
-          <w:rPr>
-            <w:i/>
-            <w:iCs/>
-            <w:rPrChange w:id="19" w:author="Author">
-              <w:rPr/>
-            </w:rPrChange>
-          </w:rPr>
-          <w:t>χ</w:t>
-        </w:r>
-      </w:ins>
+      <w:r>
+        <w:t xml:space="preserve">Circles </w:t>
+      </w:r>
+      <w:r>
+        <w:t>indicate the failure to reject the null hypothesis (</w:t>
+      </w:r>
+      <w:r>
+        <w:rPr>
+          <w:i/>
+          <w:iCs/>
+        </w:rPr>
+        <w:t>χ</w:t>
+      </w:r>
       <w:r>
         <w:t xml:space="preserve">-squared test, </w:t>
       </w:r>
@@ -915,7 +823,7 @@
       <w:r>
         <w:t xml:space="preserve"> 0.05). Error bars indicate bootstrapped 95% confidence intervals of the predicted values.</w:t>
       </w:r>
-      <w:bookmarkStart w:id="20" w:name="sfig:luad-comutation-network"/>
+      <w:bookmarkStart w:id="2" w:name="sfig:luad-comutation-network"/>
       <w:r>
         <w:br w:type="page"/>
       </w:r>
@@ -932,7 +840,7 @@
         </w:rPr>
         <w:lastRenderedPageBreak/>
         <w:drawing>
-          <wp:inline distT="0" distB="0" distL="0" distR="0" wp14:anchorId="4BC77687" wp14:editId="02021E99">
+          <wp:inline distT="0" distB="0" distL="0" distR="0" wp14:anchorId="4BC77687" wp14:editId="2BCC75FE">
             <wp:extent cx="5943600" cy="2971800"/>
             <wp:effectExtent l="0" t="0" r="0" b="0"/>
             <wp:docPr id="8" name="Picture"/>
@@ -949,13 +857,7 @@
                     </pic:cNvPicPr>
                   </pic:nvPicPr>
                   <pic:blipFill>
-                    <a:blip r:embed="rId12">
-                      <a:extLst>
-                        <a:ext uri="{28A0092B-C50C-407E-A947-70E740481C1C}">
-                          <a14:useLocalDpi xmlns:a14="http://schemas.microsoft.com/office/drawing/2010/main" val="0"/>
-                        </a:ext>
-                      </a:extLst>
-                    </a:blip>
+                    <a:blip r:embed="rId12"/>
                     <a:stretch>
                       <a:fillRect/>
                     </a:stretch>
@@ -981,7 +883,7 @@
           </wp:inline>
         </w:drawing>
       </w:r>
-      <w:bookmarkEnd w:id="20"/>
+      <w:bookmarkEnd w:id="2"/>
     </w:p>
     <w:p>
       <w:pPr>
@@ -1059,7 +961,28 @@
       <w:r>
         <w:t xml:space="preserve"> A subset of the network shown in a of genes in one of the canonical up- or downstream signaling pathways of K-RAS. The width of the edge indicates the strength of the association.</w:t>
       </w:r>
-      <w:bookmarkStart w:id="21" w:name="sfig:mm-comutation-heatmap"/>
+      <w:bookmarkStart w:id="3" w:name="sfig:mm-comutation-heatmap"/>
+      <w:r>
+        <w:t xml:space="preserve"> n = 5,051 biologically independent </w:t>
+      </w:r>
+      <w:r>
+        <w:t xml:space="preserve">LUAD </w:t>
+      </w:r>
+      <w:r>
+        <w:t>tumor samples for the increased comutation analysis</w:t>
+      </w:r>
+      <w:r>
+        <w:t>, and</w:t>
+      </w:r>
+      <w:r>
+        <w:t xml:space="preserve"> n = 891 biologically independent </w:t>
+      </w:r>
+      <w:r>
+        <w:t xml:space="preserve">LUAD </w:t>
+      </w:r>
+      <w:r>
+        <w:t>tumor samples for the reduced comutation analysis.</w:t>
+      </w:r>
       <w:r>
         <w:br w:type="page"/>
       </w:r>
@@ -1076,8 +999,8 @@
         </w:rPr>
         <w:lastRenderedPageBreak/>
         <w:drawing>
-          <wp:inline distT="0" distB="0" distL="0" distR="0" wp14:anchorId="2CC1C44F" wp14:editId="62E74B7D">
-            <wp:extent cx="5943599" cy="3298114"/>
+          <wp:inline distT="0" distB="0" distL="0" distR="0" wp14:anchorId="2CC1C44F" wp14:editId="01196ED8">
+            <wp:extent cx="5943597" cy="3298114"/>
             <wp:effectExtent l="0" t="0" r="635" b="4445"/>
             <wp:docPr id="9" name="Picture"/>
             <wp:cNvGraphicFramePr>
@@ -1093,13 +1016,7 @@
                     </pic:cNvPicPr>
                   </pic:nvPicPr>
                   <pic:blipFill>
-                    <a:blip r:embed="rId13">
-                      <a:extLst>
-                        <a:ext uri="{28A0092B-C50C-407E-A947-70E740481C1C}">
-                          <a14:useLocalDpi xmlns:a14="http://schemas.microsoft.com/office/drawing/2010/main" val="0"/>
-                        </a:ext>
-                      </a:extLst>
-                    </a:blip>
+                    <a:blip r:embed="rId13"/>
                     <a:stretch>
                       <a:fillRect/>
                     </a:stretch>
@@ -1107,7 +1024,7 @@
                   <pic:spPr bwMode="auto">
                     <a:xfrm>
                       <a:off x="0" y="0"/>
-                      <a:ext cx="5943599" cy="3298114"/>
+                      <a:ext cx="5943597" cy="3298114"/>
                     </a:xfrm>
                     <a:prstGeom prst="rect">
                       <a:avLst/>
@@ -1125,7 +1042,7 @@
           </wp:inline>
         </w:drawing>
       </w:r>
-      <w:bookmarkEnd w:id="21"/>
+      <w:bookmarkEnd w:id="3"/>
     </w:p>
     <w:p>
       <w:pPr>
@@ -1210,32 +1127,49 @@
       <w:r>
         <w:t xml:space="preserve"> allele, and the bar plot on the right indicates the number of samples with a mutation in the gene.</w:t>
       </w:r>
-      <w:bookmarkStart w:id="22" w:name="sfig:paad-comutation-network"/>
-      <w:ins w:id="23" w:author="Author">
-        <w:r>
-          <w:t xml:space="preserve"> </w:t>
-        </w:r>
-        <w:r>
-          <w:rPr>
-            <w:lang w:val="en-GB"/>
-          </w:rPr>
-          <w:t xml:space="preserve">n = 1,199 biologically independent MM </w:t>
-        </w:r>
-        <w:proofErr w:type="spellStart"/>
-        <w:r>
-          <w:rPr>
-            <w:lang w:val="en-GB"/>
-          </w:rPr>
-          <w:t>tumor</w:t>
-        </w:r>
-        <w:proofErr w:type="spellEnd"/>
-        <w:r>
-          <w:rPr>
-            <w:lang w:val="en-GB"/>
-          </w:rPr>
-          <w:t xml:space="preserve"> samples.</w:t>
-        </w:r>
-      </w:ins>
+      <w:bookmarkStart w:id="4" w:name="sfig:paad-comutation-network"/>
+      <w:r>
+        <w:t xml:space="preserve"> </w:t>
+      </w:r>
+      <w:r>
+        <w:rPr>
+          <w:lang w:val="en-GB"/>
+        </w:rPr>
+        <w:t>n = 1,199 biologically independent MM tumor samples.</w:t>
+      </w:r>
+      <w:r>
+        <w:t xml:space="preserve"> </w:t>
+      </w:r>
+      <w:r>
+        <w:rPr>
+          <w:lang w:val="en-GB"/>
+        </w:rPr>
+        <w:t xml:space="preserve">Source data are provided </w:t>
+      </w:r>
+      <w:r>
+        <w:rPr>
+          <w:lang w:val="en-GB"/>
+        </w:rPr>
+        <w:t>in</w:t>
+      </w:r>
+      <w:r>
+        <w:rPr>
+          <w:lang w:val="en-GB"/>
+        </w:rPr>
+        <w:t xml:space="preserve"> </w:t>
+      </w:r>
+      <w:r>
+        <w:rPr>
+          <w:lang w:val="en-GB"/>
+        </w:rPr>
+        <w:t>the</w:t>
+      </w:r>
+      <w:r>
+        <w:rPr>
+          <w:lang w:val="en-GB"/>
+        </w:rPr>
+        <w:t xml:space="preserve"> Source Data file.</w:t>
+      </w:r>
       <w:r>
         <w:br w:type="page"/>
       </w:r>
@@ -1252,7 +1186,7 @@
         </w:rPr>
         <w:lastRenderedPageBreak/>
         <w:drawing>
-          <wp:inline distT="0" distB="0" distL="0" distR="0" wp14:anchorId="06368BAD" wp14:editId="556AC6D0">
+          <wp:inline distT="0" distB="0" distL="0" distR="0" wp14:anchorId="06368BAD" wp14:editId="347B7229">
             <wp:extent cx="5943600" cy="2971800"/>
             <wp:effectExtent l="0" t="0" r="0" b="0"/>
             <wp:docPr id="10" name="Picture"/>
@@ -1269,13 +1203,7 @@
                     </pic:cNvPicPr>
                   </pic:nvPicPr>
                   <pic:blipFill>
-                    <a:blip r:embed="rId14">
-                      <a:extLst>
-                        <a:ext uri="{28A0092B-C50C-407E-A947-70E740481C1C}">
-                          <a14:useLocalDpi xmlns:a14="http://schemas.microsoft.com/office/drawing/2010/main" val="0"/>
-                        </a:ext>
-                      </a:extLst>
-                    </a:blip>
+                    <a:blip r:embed="rId14"/>
                     <a:stretch>
                       <a:fillRect/>
                     </a:stretch>
@@ -1301,7 +1229,7 @@
           </wp:inline>
         </w:drawing>
       </w:r>
-      <w:bookmarkEnd w:id="22"/>
+      <w:bookmarkEnd w:id="4"/>
     </w:p>
     <w:p>
       <w:pPr>
@@ -1368,15 +1296,7 @@
         <w:t xml:space="preserve"> (p-value &lt; 0.01)</w:t>
       </w:r>
       <w:r>
-        <w:t xml:space="preserve">. The color of the edge indicates whether the interaction was an increase (blue) or decrease (green) in the frequency of comutation. Genes with multiple interactions are represented by a grey dot to </w:t>
-      </w:r>
-      <w:del w:id="24" w:author="Author">
-        <w:r>
-          <w:delText xml:space="preserve">to </w:delText>
-        </w:r>
-      </w:del>
-      <w:r>
-        <w:t xml:space="preserve">disambiguate them from where edges intersect. </w:t>
+        <w:t xml:space="preserve">. The color of the edge indicates whether the interaction was an increase (blue) or decrease (green) in the frequency of comutation. Genes with multiple interactions are represented by a grey dot to disambiguate them from where edges intersect. </w:t>
       </w:r>
       <w:r>
         <w:rPr>
@@ -1391,14 +1311,6 @@
         <w:rPr>
           <w:b/>
           <w:bCs w:val="0"/>
-          <w:rPrChange w:id="25" w:author="Author">
-            <w:rPr>
-              <w:rFonts w:asciiTheme="minorHAnsi" w:hAnsiTheme="minorHAnsi"/>
-              <w:bCs w:val="0"/>
-              <w:color w:val="auto"/>
-              <w:sz w:val="24"/>
-            </w:rPr>
-          </w:rPrChange>
         </w:rPr>
         <w:t>a</w:t>
       </w:r>
@@ -1441,6 +1353,9 @@
         <w:t xml:space="preserve"> alleles and other genes that had detectable opposing comutation interactions with multiple alleles. </w:t>
       </w:r>
       <w:r>
+        <w:t>n = 2,314 biologically independent PAAD tumor samples for the increased comutation analysis, and n = 1,395 biologically independent PAAD tumor samples for the reduced comutation analysis.</w:t>
+      </w:r>
+      <w:r>
         <w:br w:type="page"/>
       </w:r>
     </w:p>
@@ -1454,8 +1369,8 @@
         </w:rPr>
         <w:lastRenderedPageBreak/>
         <w:drawing>
-          <wp:inline distT="0" distB="0" distL="0" distR="0" wp14:anchorId="07D971DB" wp14:editId="2E2343B1">
-            <wp:extent cx="4933889" cy="6172199"/>
+          <wp:inline distT="0" distB="0" distL="0" distR="0" wp14:anchorId="07D971DB" wp14:editId="4E175D95">
+            <wp:extent cx="4933889" cy="6172198"/>
             <wp:effectExtent l="0" t="0" r="0" b="635"/>
             <wp:docPr id="18" name="Picture"/>
             <wp:cNvGraphicFramePr>
@@ -1471,13 +1386,7 @@
                     </pic:cNvPicPr>
                   </pic:nvPicPr>
                   <pic:blipFill>
-                    <a:blip r:embed="rId15">
-                      <a:extLst>
-                        <a:ext uri="{28A0092B-C50C-407E-A947-70E740481C1C}">
-                          <a14:useLocalDpi xmlns:a14="http://schemas.microsoft.com/office/drawing/2010/main" val="0"/>
-                        </a:ext>
-                      </a:extLst>
-                    </a:blip>
+                    <a:blip r:embed="rId15"/>
                     <a:stretch>
                       <a:fillRect/>
                     </a:stretch>
@@ -1485,7 +1394,7 @@
                   <pic:spPr bwMode="auto">
                     <a:xfrm>
                       <a:off x="0" y="0"/>
-                      <a:ext cx="4933889" cy="6172199"/>
+                      <a:ext cx="4933889" cy="6172198"/>
                     </a:xfrm>
                     <a:prstGeom prst="rect">
                       <a:avLst/>
@@ -1834,15 +1743,15 @@
         <w:keepNext w:val="0"/>
         <w:widowControl w:val="0"/>
       </w:pPr>
-      <w:bookmarkStart w:id="26" w:name="sfig:paad-dependency-gsea"/>
+      <w:bookmarkStart w:id="5" w:name="sfig:paad-dependency-gsea"/>
       <w:r>
         <w:rPr>
           <w:noProof/>
         </w:rPr>
         <w:lastRenderedPageBreak/>
         <w:drawing>
-          <wp:inline distT="0" distB="0" distL="0" distR="0" wp14:anchorId="10982AB4" wp14:editId="1DBB56D7">
-            <wp:extent cx="2594809" cy="6492235"/>
+          <wp:inline distT="0" distB="0" distL="0" distR="0" wp14:anchorId="10982AB4" wp14:editId="2E95B796">
+            <wp:extent cx="2594809" cy="6492232"/>
             <wp:effectExtent l="0" t="0" r="0" b="0"/>
             <wp:docPr id="11" name="Picture"/>
             <wp:cNvGraphicFramePr>
@@ -1858,13 +1767,7 @@
                     </pic:cNvPicPr>
                   </pic:nvPicPr>
                   <pic:blipFill>
-                    <a:blip r:embed="rId16">
-                      <a:extLst>
-                        <a:ext uri="{28A0092B-C50C-407E-A947-70E740481C1C}">
-                          <a14:useLocalDpi xmlns:a14="http://schemas.microsoft.com/office/drawing/2010/main" val="0"/>
-                        </a:ext>
-                      </a:extLst>
-                    </a:blip>
+                    <a:blip r:embed="rId16"/>
                     <a:stretch>
                       <a:fillRect/>
                     </a:stretch>
@@ -1872,7 +1775,7 @@
                   <pic:spPr bwMode="auto">
                     <a:xfrm>
                       <a:off x="0" y="0"/>
-                      <a:ext cx="2594809" cy="6492235"/>
+                      <a:ext cx="2594809" cy="6492232"/>
                     </a:xfrm>
                     <a:prstGeom prst="rect">
                       <a:avLst/>
@@ -1890,7 +1793,7 @@
           </wp:inline>
         </w:drawing>
       </w:r>
-      <w:bookmarkEnd w:id="26"/>
+      <w:bookmarkEnd w:id="5"/>
     </w:p>
     <w:p>
       <w:pPr>
@@ -1987,23 +1890,50 @@
       <w:r>
         <w:t xml:space="preserve"> allele at each rank across the genes.</w:t>
       </w:r>
-      <w:bookmarkStart w:id="27" w:name="sfig:paad-dependency-heatmap"/>
-      <w:ins w:id="28" w:author="Author">
-        <w:r>
-          <w:t xml:space="preserve"> </w:t>
-        </w:r>
-      </w:ins>
-      <w:del w:id="29" w:author="Author">
-        <w:r>
-          <w:br w:type="page"/>
-        </w:r>
-      </w:del>
+      <w:bookmarkStart w:id="6" w:name="sfig:paad-dependency-heatmap"/>
+      <w:r>
+        <w:t xml:space="preserve"> n = 23 biologically independent PAAD cell lines.</w:t>
+      </w:r>
+      <w:r>
+        <w:t xml:space="preserve"> </w:t>
+      </w:r>
+      <w:r>
+        <w:rPr>
+          <w:lang w:val="en-GB"/>
+        </w:rPr>
+        <w:t xml:space="preserve">Source data are provided </w:t>
+      </w:r>
+      <w:r>
+        <w:rPr>
+          <w:lang w:val="en-GB"/>
+        </w:rPr>
+        <w:t>in</w:t>
+      </w:r>
+      <w:r>
+        <w:rPr>
+          <w:lang w:val="en-GB"/>
+        </w:rPr>
+        <w:t xml:space="preserve"> </w:t>
+      </w:r>
+      <w:r>
+        <w:rPr>
+          <w:lang w:val="en-GB"/>
+        </w:rPr>
+        <w:t>the</w:t>
+      </w:r>
+      <w:r>
+        <w:rPr>
+          <w:lang w:val="en-GB"/>
+        </w:rPr>
+        <w:t xml:space="preserve"> Source Data file.</w:t>
+      </w:r>
     </w:p>
     <w:p>
       <w:pPr>
         <w:pStyle w:val="CaptionedFigure"/>
         <w:keepNext w:val="0"/>
         <w:widowControl w:val="0"/>
+        <w:spacing w:before="240"/>
       </w:pPr>
       <w:r>
         <w:rPr>
@@ -2011,8 +1941,8 @@
         </w:rPr>
         <w:lastRenderedPageBreak/>
         <w:drawing>
-          <wp:inline distT="0" distB="0" distL="0" distR="0" wp14:anchorId="1243F92F" wp14:editId="4FDD53CF">
-            <wp:extent cx="3706969" cy="6792477"/>
+          <wp:inline distT="0" distB="0" distL="0" distR="0" wp14:anchorId="1243F92F" wp14:editId="2D8A25B8">
+            <wp:extent cx="3706969" cy="6792475"/>
             <wp:effectExtent l="0" t="0" r="1905" b="2540"/>
             <wp:docPr id="12" name="Picture"/>
             <wp:cNvGraphicFramePr>
@@ -2028,13 +1958,7 @@
                     </pic:cNvPicPr>
                   </pic:nvPicPr>
                   <pic:blipFill>
-                    <a:blip r:embed="rId17">
-                      <a:extLst>
-                        <a:ext uri="{28A0092B-C50C-407E-A947-70E740481C1C}">
-                          <a14:useLocalDpi xmlns:a14="http://schemas.microsoft.com/office/drawing/2010/main" val="0"/>
-                        </a:ext>
-                      </a:extLst>
-                    </a:blip>
+                    <a:blip r:embed="rId17"/>
                     <a:stretch>
                       <a:fillRect/>
                     </a:stretch>
@@ -2042,7 +1966,7 @@
                   <pic:spPr bwMode="auto">
                     <a:xfrm>
                       <a:off x="0" y="0"/>
-                      <a:ext cx="3706969" cy="6792477"/>
+                      <a:ext cx="3706969" cy="6792475"/>
                     </a:xfrm>
                     <a:prstGeom prst="rect">
                       <a:avLst/>
@@ -2060,7 +1984,7 @@
           </wp:inline>
         </w:drawing>
       </w:r>
-      <w:bookmarkEnd w:id="27"/>
+      <w:bookmarkEnd w:id="6"/>
     </w:p>
     <w:p>
       <w:pPr>
@@ -2131,7 +2055,16 @@
       </w:r>
       <w:proofErr w:type="spellEnd"/>
       <w:r>
-        <w:t xml:space="preserve"> ID and each row is a gene. </w:t>
+        <w:t xml:space="preserve"> </w:t>
+      </w:r>
+      <w:r>
+        <w:t>identifier</w:t>
+      </w:r>
+      <w:r>
+        <w:t xml:space="preserve"> </w:t>
+      </w:r>
+      <w:r>
+        <w:t xml:space="preserve">and each row is a gene. </w:t>
       </w:r>
       <w:r>
         <w:rPr>
@@ -2151,11 +2084,6 @@
       <w:r>
         <w:t xml:space="preserve"> alleles (</w:t>
       </w:r>
-      <w:del w:id="30" w:author="Author">
-        <w:r>
-          <w:delText xml:space="preserve">pairwise </w:delText>
-        </w:r>
-      </w:del>
       <w:r>
         <w:rPr>
           <w:i/>
@@ -2165,34 +2093,52 @@
       <w:r>
         <w:t xml:space="preserve">-tests; </w:t>
       </w:r>
-      <w:del w:id="31" w:author="Author">
-        <w:r>
-          <w:delText xml:space="preserve">*: p &lt; 0.05, **: p &lt; 0.01, ***: p &lt; 0.001; </w:delText>
-        </w:r>
-      </w:del>
-      <w:ins w:id="32" w:author="Author">
-        <w:r>
-          <w:t xml:space="preserve">FDR-adjusted </w:t>
-        </w:r>
-      </w:ins>
-      <w:r>
-        <w:t>p-values</w:t>
-      </w:r>
-      <w:del w:id="33" w:author="Author">
-        <w:r>
-          <w:delText xml:space="preserve"> were adjusted using the Benjamini-Hochberg FDR correction method</w:delText>
-        </w:r>
-      </w:del>
-      <w:r>
-        <w:t>).</w:t>
-      </w:r>
-      <w:bookmarkStart w:id="34" w:name="ref-Simanshu2017"/>
-      <w:bookmarkStart w:id="35" w:name="refs"/>
+      <w:r>
+        <w:t xml:space="preserve">FDR-adjusted </w:t>
+      </w:r>
+      <w:r>
+        <w:t>p-values).</w:t>
+      </w:r>
+      <w:bookmarkStart w:id="7" w:name="ref-Simanshu2017"/>
+      <w:bookmarkStart w:id="8" w:name="refs"/>
       <w:r>
         <w:t xml:space="preserve"> </w:t>
       </w:r>
-      <w:bookmarkEnd w:id="34"/>
-      <w:bookmarkEnd w:id="35"/>
+      <w:r>
+        <w:t>For the box plots, the box demarcations represent the 25</w:t>
+      </w:r>
+      <w:r>
+        <w:rPr>
+          <w:vertAlign w:val="superscript"/>
+        </w:rPr>
+        <w:t>th</w:t>
+      </w:r>
+      <w:r>
+        <w:t>, 50</w:t>
+      </w:r>
+      <w:r>
+        <w:rPr>
+          <w:vertAlign w:val="superscript"/>
+        </w:rPr>
+        <w:t>th</w:t>
+      </w:r>
+      <w:r>
+        <w:t>, and 75</w:t>
+      </w:r>
+      <w:r>
+        <w:rPr>
+          <w:vertAlign w:val="superscript"/>
+        </w:rPr>
+        <w:t>th</w:t>
+      </w:r>
+      <w:r>
+        <w:t xml:space="preserve"> percentiles, and the whiskers extend from the box to the largest and smallest data points at most 1.5 times the inter-quartile range away from the median.</w:t>
+      </w:r>
+      <w:r>
+        <w:t xml:space="preserve"> N = 23 biologically independent PAAD cell lines.</w:t>
+      </w:r>
+      <w:bookmarkEnd w:id="7"/>
+      <w:bookmarkEnd w:id="8"/>
     </w:p>
     <w:sectPr>
       <w:footerReference w:type="even" r:id="rId18"/>

</xml_diff>